<commit_message>
Version 2.1[26/06/2023]: small tweaks and notes for exam
</commit_message>
<xml_diff>
--- a/Modellazione_business_requisiti/UCDettagliati/UC_Dettagliati_nostra_versione.docx
+++ b/Modellazione_business_requisiti/UCDettagliati/UC_Dettagliati_nostra_versione.docx
@@ -217,15 +217,15 @@
         <w:tblLook w:val="0600" w:noHBand="1" w:noVBand="1" w:firstColumn="0" w:lastRow="0" w:lastColumn="0" w:firstRow="0"/>
       </w:tblPr>
       <w:tblGrid>
-        <w:gridCol w:w="563"/>
-        <w:gridCol w:w="5122"/>
+        <w:gridCol w:w="562"/>
+        <w:gridCol w:w="5123"/>
         <w:gridCol w:w="4830"/>
       </w:tblGrid>
       <w:tr>
         <w:trPr/>
         <w:tc>
           <w:tcPr>
-            <w:tcW w:w="563" w:type="dxa"/>
+            <w:tcW w:w="562" w:type="dxa"/>
             <w:tcBorders>
               <w:top w:val="single" w:sz="8" w:space="0" w:color="000000"/>
               <w:left w:val="single" w:sz="8" w:space="0" w:color="000000"/>
@@ -258,7 +258,7 @@
         </w:tc>
         <w:tc>
           <w:tcPr>
-            <w:tcW w:w="5122" w:type="dxa"/>
+            <w:tcW w:w="5123" w:type="dxa"/>
             <w:tcBorders>
               <w:top w:val="single" w:sz="8" w:space="0" w:color="000000"/>
               <w:bottom w:val="single" w:sz="8" w:space="0" w:color="000000"/>
@@ -329,7 +329,7 @@
         <w:trPr/>
         <w:tc>
           <w:tcPr>
-            <w:tcW w:w="563" w:type="dxa"/>
+            <w:tcW w:w="562" w:type="dxa"/>
             <w:tcBorders>
               <w:left w:val="single" w:sz="8" w:space="0" w:color="000000"/>
               <w:bottom w:val="single" w:sz="8" w:space="0" w:color="000000"/>
@@ -366,7 +366,7 @@
         </w:tc>
         <w:tc>
           <w:tcPr>
-            <w:tcW w:w="5122" w:type="dxa"/>
+            <w:tcW w:w="5123" w:type="dxa"/>
             <w:tcBorders>
               <w:bottom w:val="single" w:sz="8" w:space="0" w:color="000000"/>
               <w:right w:val="single" w:sz="8" w:space="0" w:color="000000"/>
@@ -443,7 +443,7 @@
         <w:trPr/>
         <w:tc>
           <w:tcPr>
-            <w:tcW w:w="563" w:type="dxa"/>
+            <w:tcW w:w="562" w:type="dxa"/>
             <w:tcBorders>
               <w:left w:val="single" w:sz="8" w:space="0" w:color="000000"/>
               <w:bottom w:val="single" w:sz="8" w:space="0" w:color="000000"/>
@@ -477,7 +477,7 @@
         </w:tc>
         <w:tc>
           <w:tcPr>
-            <w:tcW w:w="5122" w:type="dxa"/>
+            <w:tcW w:w="5123" w:type="dxa"/>
             <w:tcBorders>
               <w:bottom w:val="single" w:sz="8" w:space="0" w:color="000000"/>
               <w:right w:val="single" w:sz="8" w:space="0" w:color="000000"/>
@@ -553,7 +553,7 @@
         <w:trPr/>
         <w:tc>
           <w:tcPr>
-            <w:tcW w:w="563" w:type="dxa"/>
+            <w:tcW w:w="562" w:type="dxa"/>
             <w:tcBorders>
               <w:left w:val="single" w:sz="8" w:space="0" w:color="000000"/>
               <w:bottom w:val="single" w:sz="8" w:space="0" w:color="000000"/>
@@ -590,7 +590,7 @@
         </w:tc>
         <w:tc>
           <w:tcPr>
-            <w:tcW w:w="5122" w:type="dxa"/>
+            <w:tcW w:w="5123" w:type="dxa"/>
             <w:tcBorders>
               <w:bottom w:val="single" w:sz="8" w:space="0" w:color="000000"/>
               <w:right w:val="single" w:sz="8" w:space="0" w:color="000000"/>
@@ -620,7 +620,47 @@
                 <w:szCs w:val="24"/>
                 <w:lang w:val="it-IT" w:eastAsia="zh-CN" w:bidi="hi-IN"/>
               </w:rPr>
-              <w:t>Opzionalmente, aggiunge una nuova mansione di cucina, non presente nel menù del servizio, al foglio riepilogativo</w:t>
+              <w:t>Opzionalmente, aggiunge un nuov</w:t>
+            </w:r>
+            <w:r>
+              <w:rPr>
+                <w:rFonts w:eastAsia="Oxygen" w:cs="Oxygen"/>
+                <w:kern w:val="0"/>
+                <w:sz w:val="24"/>
+                <w:szCs w:val="24"/>
+                <w:lang w:val="it-IT" w:eastAsia="zh-CN" w:bidi="hi-IN"/>
+              </w:rPr>
+              <w:t>o</w:t>
+            </w:r>
+            <w:r>
+              <w:rPr>
+                <w:rFonts w:eastAsia="Oxygen" w:cs="Oxygen"/>
+                <w:kern w:val="0"/>
+                <w:sz w:val="24"/>
+                <w:szCs w:val="24"/>
+                <w:lang w:val="it-IT" w:eastAsia="zh-CN" w:bidi="hi-IN"/>
+              </w:rPr>
+              <w:t xml:space="preserve"> </w:t>
+            </w:r>
+            <w:r>
+              <w:rPr>
+                <w:rFonts w:eastAsia="Oxygen" w:cs="Oxygen"/>
+                <w:kern w:val="0"/>
+                <w:sz w:val="24"/>
+                <w:szCs w:val="24"/>
+                <w:lang w:val="it-IT" w:eastAsia="zh-CN" w:bidi="hi-IN"/>
+              </w:rPr>
+              <w:t>compito</w:t>
+            </w:r>
+            <w:r>
+              <w:rPr>
+                <w:rFonts w:eastAsia="Oxygen" w:cs="Oxygen"/>
+                <w:kern w:val="0"/>
+                <w:sz w:val="24"/>
+                <w:szCs w:val="24"/>
+                <w:lang w:val="it-IT" w:eastAsia="zh-CN" w:bidi="hi-IN"/>
+              </w:rPr>
+              <w:t>, non presente nel menù del servizio, al foglio riepilogativo</w:t>
             </w:r>
           </w:p>
         </w:tc>
@@ -656,7 +696,27 @@
                 <w:szCs w:val="24"/>
                 <w:lang w:val="it-IT" w:eastAsia="zh-CN" w:bidi="hi-IN"/>
               </w:rPr>
-              <w:t>Registra la mansione di cucina sul foglio riepilogativo</w:t>
+              <w:t xml:space="preserve">Registra </w:t>
+            </w:r>
+            <w:r>
+              <w:rPr>
+                <w:rFonts w:eastAsia="Oxygen" w:cs="Oxygen"/>
+                <w:kern w:val="0"/>
+                <w:sz w:val="24"/>
+                <w:szCs w:val="24"/>
+                <w:lang w:val="it-IT" w:eastAsia="zh-CN" w:bidi="hi-IN"/>
+              </w:rPr>
+              <w:t>il compito</w:t>
+            </w:r>
+            <w:r>
+              <w:rPr>
+                <w:rFonts w:eastAsia="Oxygen" w:cs="Oxygen"/>
+                <w:kern w:val="0"/>
+                <w:sz w:val="24"/>
+                <w:szCs w:val="24"/>
+                <w:lang w:val="it-IT" w:eastAsia="zh-CN" w:bidi="hi-IN"/>
+              </w:rPr>
+              <w:t xml:space="preserve"> sul foglio riepilogativo</w:t>
             </w:r>
           </w:p>
         </w:tc>
@@ -665,7 +725,7 @@
         <w:trPr/>
         <w:tc>
           <w:tcPr>
-            <w:tcW w:w="563" w:type="dxa"/>
+            <w:tcW w:w="562" w:type="dxa"/>
             <w:tcBorders>
               <w:left w:val="single" w:sz="8" w:space="0" w:color="000000"/>
               <w:bottom w:val="single" w:sz="8" w:space="0" w:color="000000"/>
@@ -699,7 +759,7 @@
         </w:tc>
         <w:tc>
           <w:tcPr>
-            <w:tcW w:w="5122" w:type="dxa"/>
+            <w:tcW w:w="5123" w:type="dxa"/>
             <w:tcBorders>
               <w:bottom w:val="single" w:sz="8" w:space="0" w:color="000000"/>
               <w:right w:val="single" w:sz="8" w:space="0" w:color="000000"/>
@@ -729,7 +789,17 @@
                 <w:szCs w:val="24"/>
                 <w:lang w:val="it-IT" w:eastAsia="zh-CN" w:bidi="hi-IN"/>
               </w:rPr>
-              <w:t>Ripete il passo 2 fino all’aggiunta di tutte le mansioni desiderate</w:t>
+              <w:t>Ripete il passo 2 fino all’aggiunta di tutt</w:t>
+            </w:r>
+            <w:r>
+              <w:rPr>
+                <w:rFonts w:eastAsia="Oxygen" w:cs="Oxygen"/>
+                <w:kern w:val="0"/>
+                <w:sz w:val="24"/>
+                <w:szCs w:val="24"/>
+                <w:lang w:val="it-IT" w:eastAsia="zh-CN" w:bidi="hi-IN"/>
+              </w:rPr>
+              <w:t>i i compiti desiderati</w:t>
             </w:r>
           </w:p>
         </w:tc>
@@ -773,7 +843,7 @@
         <w:trPr/>
         <w:tc>
           <w:tcPr>
-            <w:tcW w:w="563" w:type="dxa"/>
+            <w:tcW w:w="562" w:type="dxa"/>
             <w:tcBorders>
               <w:left w:val="single" w:sz="8" w:space="0" w:color="000000"/>
               <w:bottom w:val="single" w:sz="8" w:space="0" w:color="000000"/>
@@ -808,7 +878,7 @@
         </w:tc>
         <w:tc>
           <w:tcPr>
-            <w:tcW w:w="5122" w:type="dxa"/>
+            <w:tcW w:w="5123" w:type="dxa"/>
             <w:tcBorders>
               <w:bottom w:val="single" w:sz="8" w:space="0" w:color="000000"/>
               <w:right w:val="single" w:sz="8" w:space="0" w:color="000000"/>
@@ -883,7 +953,7 @@
         <w:trPr/>
         <w:tc>
           <w:tcPr>
-            <w:tcW w:w="563" w:type="dxa"/>
+            <w:tcW w:w="562" w:type="dxa"/>
             <w:tcBorders>
               <w:left w:val="single" w:sz="8" w:space="0" w:color="000000"/>
               <w:bottom w:val="single" w:sz="8" w:space="0" w:color="000000"/>
@@ -917,7 +987,7 @@
         </w:tc>
         <w:tc>
           <w:tcPr>
-            <w:tcW w:w="5122" w:type="dxa"/>
+            <w:tcW w:w="5123" w:type="dxa"/>
             <w:tcBorders>
               <w:bottom w:val="single" w:sz="8" w:space="0" w:color="000000"/>
               <w:right w:val="single" w:sz="8" w:space="0" w:color="000000"/>
@@ -991,7 +1061,7 @@
         <w:trPr/>
         <w:tc>
           <w:tcPr>
-            <w:tcW w:w="563" w:type="dxa"/>
+            <w:tcW w:w="562" w:type="dxa"/>
             <w:tcBorders>
               <w:left w:val="single" w:sz="8" w:space="0" w:color="000000"/>
               <w:bottom w:val="single" w:sz="8" w:space="0" w:color="000000"/>
@@ -1025,7 +1095,7 @@
         </w:tc>
         <w:tc>
           <w:tcPr>
-            <w:tcW w:w="5122" w:type="dxa"/>
+            <w:tcW w:w="5123" w:type="dxa"/>
             <w:tcBorders>
               <w:bottom w:val="single" w:sz="8" w:space="0" w:color="000000"/>
               <w:right w:val="single" w:sz="8" w:space="0" w:color="000000"/>
@@ -1099,7 +1169,7 @@
         <w:trPr/>
         <w:tc>
           <w:tcPr>
-            <w:tcW w:w="563" w:type="dxa"/>
+            <w:tcW w:w="562" w:type="dxa"/>
             <w:tcBorders>
               <w:left w:val="single" w:sz="8" w:space="0" w:color="000000"/>
               <w:bottom w:val="single" w:sz="8" w:space="0" w:color="000000"/>
@@ -1136,7 +1206,7 @@
         </w:tc>
         <w:tc>
           <w:tcPr>
-            <w:tcW w:w="5122" w:type="dxa"/>
+            <w:tcW w:w="5123" w:type="dxa"/>
             <w:tcBorders>
               <w:bottom w:val="single" w:sz="8" w:space="0" w:color="000000"/>
               <w:right w:val="single" w:sz="8" w:space="0" w:color="000000"/>
@@ -1205,7 +1275,7 @@
         <w:trPr/>
         <w:tc>
           <w:tcPr>
-            <w:tcW w:w="563" w:type="dxa"/>
+            <w:tcW w:w="562" w:type="dxa"/>
             <w:tcBorders>
               <w:left w:val="single" w:sz="8" w:space="0" w:color="000000"/>
               <w:bottom w:val="single" w:sz="8" w:space="0" w:color="000000"/>
@@ -1242,7 +1312,7 @@
         </w:tc>
         <w:tc>
           <w:tcPr>
-            <w:tcW w:w="5122" w:type="dxa"/>
+            <w:tcW w:w="5123" w:type="dxa"/>
             <w:tcBorders>
               <w:bottom w:val="single" w:sz="8" w:space="0" w:color="000000"/>
               <w:right w:val="single" w:sz="8" w:space="0" w:color="000000"/>
@@ -1317,7 +1387,7 @@
         <w:trPr/>
         <w:tc>
           <w:tcPr>
-            <w:tcW w:w="563" w:type="dxa"/>
+            <w:tcW w:w="562" w:type="dxa"/>
             <w:tcBorders>
               <w:left w:val="single" w:sz="8" w:space="0" w:color="000000"/>
               <w:bottom w:val="single" w:sz="8" w:space="0" w:color="000000"/>
@@ -1352,7 +1422,7 @@
         </w:tc>
         <w:tc>
           <w:tcPr>
-            <w:tcW w:w="5122" w:type="dxa"/>
+            <w:tcW w:w="5123" w:type="dxa"/>
             <w:tcBorders>
               <w:bottom w:val="single" w:sz="8" w:space="0" w:color="000000"/>
               <w:right w:val="single" w:sz="8" w:space="0" w:color="000000"/>
@@ -1422,7 +1492,7 @@
         <w:trPr/>
         <w:tc>
           <w:tcPr>
-            <w:tcW w:w="563" w:type="dxa"/>
+            <w:tcW w:w="562" w:type="dxa"/>
             <w:tcBorders>
               <w:left w:val="single" w:sz="8" w:space="0" w:color="000000"/>
               <w:bottom w:val="single" w:sz="8" w:space="0" w:color="000000"/>
@@ -1457,7 +1527,7 @@
         </w:tc>
         <w:tc>
           <w:tcPr>
-            <w:tcW w:w="5122" w:type="dxa"/>
+            <w:tcW w:w="5123" w:type="dxa"/>
             <w:tcBorders>
               <w:bottom w:val="single" w:sz="8" w:space="0" w:color="000000"/>
               <w:right w:val="single" w:sz="8" w:space="0" w:color="000000"/>
@@ -1546,7 +1616,7 @@
         <w:trPr/>
         <w:tc>
           <w:tcPr>
-            <w:tcW w:w="563" w:type="dxa"/>
+            <w:tcW w:w="562" w:type="dxa"/>
             <w:tcBorders>
               <w:left w:val="single" w:sz="8" w:space="0" w:color="000000"/>
               <w:bottom w:val="single" w:sz="8" w:space="0" w:color="000000"/>
@@ -1580,7 +1650,7 @@
         </w:tc>
         <w:tc>
           <w:tcPr>
-            <w:tcW w:w="5122" w:type="dxa"/>
+            <w:tcW w:w="5123" w:type="dxa"/>
             <w:tcBorders>
               <w:bottom w:val="single" w:sz="8" w:space="0" w:color="000000"/>
               <w:right w:val="single" w:sz="8" w:space="0" w:color="000000"/>
@@ -1645,7 +1715,7 @@
         <w:trPr/>
         <w:tc>
           <w:tcPr>
-            <w:tcW w:w="563" w:type="dxa"/>
+            <w:tcW w:w="562" w:type="dxa"/>
             <w:tcBorders>
               <w:left w:val="single" w:sz="8" w:space="0" w:color="000000"/>
               <w:bottom w:val="single" w:sz="8" w:space="0" w:color="000000"/>
@@ -1679,7 +1749,7 @@
         </w:tc>
         <w:tc>
           <w:tcPr>
-            <w:tcW w:w="5122" w:type="dxa"/>
+            <w:tcW w:w="5123" w:type="dxa"/>
             <w:tcBorders>
               <w:bottom w:val="single" w:sz="8" w:space="0" w:color="000000"/>
               <w:right w:val="single" w:sz="8" w:space="0" w:color="000000"/>
@@ -1795,15 +1865,15 @@
         <w:tblLook w:val="0600" w:noHBand="1" w:noVBand="1" w:firstColumn="0" w:lastRow="0" w:lastColumn="0" w:firstRow="0"/>
       </w:tblPr>
       <w:tblGrid>
-        <w:gridCol w:w="1073"/>
-        <w:gridCol w:w="4612"/>
+        <w:gridCol w:w="1072"/>
+        <w:gridCol w:w="4613"/>
         <w:gridCol w:w="4830"/>
       </w:tblGrid>
       <w:tr>
         <w:trPr/>
         <w:tc>
           <w:tcPr>
-            <w:tcW w:w="1073" w:type="dxa"/>
+            <w:tcW w:w="1072" w:type="dxa"/>
             <w:tcBorders>
               <w:top w:val="single" w:sz="8" w:space="0" w:color="000000"/>
               <w:left w:val="single" w:sz="8" w:space="0" w:color="000000"/>
@@ -1836,7 +1906,7 @@
         </w:tc>
         <w:tc>
           <w:tcPr>
-            <w:tcW w:w="4612" w:type="dxa"/>
+            <w:tcW w:w="4613" w:type="dxa"/>
             <w:tcBorders>
               <w:top w:val="single" w:sz="8" w:space="0" w:color="000000"/>
               <w:bottom w:val="single" w:sz="8" w:space="0" w:color="000000"/>
@@ -1907,7 +1977,7 @@
         <w:trPr/>
         <w:tc>
           <w:tcPr>
-            <w:tcW w:w="1073" w:type="dxa"/>
+            <w:tcW w:w="1072" w:type="dxa"/>
             <w:tcBorders>
               <w:left w:val="single" w:sz="8" w:space="0" w:color="000000"/>
               <w:bottom w:val="single" w:sz="8" w:space="0" w:color="000000"/>
@@ -1942,7 +2012,7 @@
         </w:tc>
         <w:tc>
           <w:tcPr>
-            <w:tcW w:w="4612" w:type="dxa"/>
+            <w:tcW w:w="4613" w:type="dxa"/>
             <w:tcBorders>
               <w:bottom w:val="single" w:sz="8" w:space="0" w:color="000000"/>
               <w:right w:val="single" w:sz="8" w:space="0" w:color="000000"/>
@@ -2053,15 +2123,15 @@
         <w:tblLook w:val="0600" w:noHBand="1" w:noVBand="1" w:firstColumn="0" w:lastRow="0" w:lastColumn="0" w:firstRow="0"/>
       </w:tblPr>
       <w:tblGrid>
-        <w:gridCol w:w="1073"/>
-        <w:gridCol w:w="4612"/>
+        <w:gridCol w:w="1072"/>
+        <w:gridCol w:w="4613"/>
         <w:gridCol w:w="4830"/>
       </w:tblGrid>
       <w:tr>
         <w:trPr/>
         <w:tc>
           <w:tcPr>
-            <w:tcW w:w="1073" w:type="dxa"/>
+            <w:tcW w:w="1072" w:type="dxa"/>
             <w:tcBorders>
               <w:top w:val="single" w:sz="8" w:space="0" w:color="000000"/>
               <w:left w:val="single" w:sz="8" w:space="0" w:color="000000"/>
@@ -2094,7 +2164,7 @@
         </w:tc>
         <w:tc>
           <w:tcPr>
-            <w:tcW w:w="4612" w:type="dxa"/>
+            <w:tcW w:w="4613" w:type="dxa"/>
             <w:tcBorders>
               <w:top w:val="single" w:sz="8" w:space="0" w:color="000000"/>
               <w:bottom w:val="single" w:sz="8" w:space="0" w:color="000000"/>
@@ -2165,7 +2235,7 @@
         <w:trPr/>
         <w:tc>
           <w:tcPr>
-            <w:tcW w:w="1073" w:type="dxa"/>
+            <w:tcW w:w="1072" w:type="dxa"/>
             <w:tcBorders>
               <w:left w:val="single" w:sz="8" w:space="0" w:color="000000"/>
               <w:bottom w:val="single" w:sz="8" w:space="0" w:color="000000"/>
@@ -2200,7 +2270,7 @@
         </w:tc>
         <w:tc>
           <w:tcPr>
-            <w:tcW w:w="4612" w:type="dxa"/>
+            <w:tcW w:w="4613" w:type="dxa"/>
             <w:tcBorders>
               <w:bottom w:val="single" w:sz="8" w:space="0" w:color="000000"/>
               <w:right w:val="single" w:sz="8" w:space="0" w:color="000000"/>
@@ -2231,7 +2301,67 @@
                 <w:szCs w:val="24"/>
                 <w:lang w:val="it-IT" w:eastAsia="zh-CN" w:bidi="hi-IN"/>
               </w:rPr>
-              <w:t>Elimina una mansione tra quelle indicate nel foglio</w:t>
+              <w:t xml:space="preserve">Elimina un </w:t>
+            </w:r>
+            <w:r>
+              <w:rPr>
+                <w:rFonts w:eastAsia="Oxygen" w:cs="Oxygen"/>
+                <w:kern w:val="0"/>
+                <w:sz w:val="24"/>
+                <w:szCs w:val="24"/>
+                <w:lang w:val="it-IT" w:eastAsia="zh-CN" w:bidi="hi-IN"/>
+              </w:rPr>
+              <w:t>compito</w:t>
+            </w:r>
+            <w:r>
+              <w:rPr>
+                <w:rFonts w:eastAsia="Oxygen" w:cs="Oxygen"/>
+                <w:kern w:val="0"/>
+                <w:sz w:val="24"/>
+                <w:szCs w:val="24"/>
+                <w:lang w:val="it-IT" w:eastAsia="zh-CN" w:bidi="hi-IN"/>
+              </w:rPr>
+              <w:t xml:space="preserve"> tra quell</w:t>
+            </w:r>
+            <w:r>
+              <w:rPr>
+                <w:rFonts w:eastAsia="Oxygen" w:cs="Oxygen"/>
+                <w:kern w:val="0"/>
+                <w:sz w:val="24"/>
+                <w:szCs w:val="24"/>
+                <w:lang w:val="it-IT" w:eastAsia="zh-CN" w:bidi="hi-IN"/>
+              </w:rPr>
+              <w:t>i</w:t>
+            </w:r>
+            <w:r>
+              <w:rPr>
+                <w:rFonts w:eastAsia="Oxygen" w:cs="Oxygen"/>
+                <w:kern w:val="0"/>
+                <w:sz w:val="24"/>
+                <w:szCs w:val="24"/>
+                <w:lang w:val="it-IT" w:eastAsia="zh-CN" w:bidi="hi-IN"/>
+              </w:rPr>
+              <w:t xml:space="preserve"> indicat</w:t>
+            </w:r>
+            <w:r>
+              <w:rPr>
+                <w:rFonts w:eastAsia="Oxygen" w:cs="Oxygen"/>
+                <w:kern w:val="0"/>
+                <w:sz w:val="24"/>
+                <w:szCs w:val="24"/>
+                <w:lang w:val="it-IT" w:eastAsia="zh-CN" w:bidi="hi-IN"/>
+              </w:rPr>
+              <w:t>i</w:t>
+            </w:r>
+            <w:r>
+              <w:rPr>
+                <w:rFonts w:eastAsia="Oxygen" w:cs="Oxygen"/>
+                <w:kern w:val="0"/>
+                <w:sz w:val="24"/>
+                <w:szCs w:val="24"/>
+                <w:lang w:val="it-IT" w:eastAsia="zh-CN" w:bidi="hi-IN"/>
+              </w:rPr>
+              <w:t xml:space="preserve"> nel foglio</w:t>
             </w:r>
           </w:p>
         </w:tc>
@@ -2311,15 +2441,15 @@
         <w:tblLook w:val="0600" w:noHBand="1" w:noVBand="1" w:firstColumn="0" w:lastRow="0" w:lastColumn="0" w:firstRow="0"/>
       </w:tblPr>
       <w:tblGrid>
-        <w:gridCol w:w="1073"/>
-        <w:gridCol w:w="4612"/>
+        <w:gridCol w:w="1072"/>
+        <w:gridCol w:w="4613"/>
         <w:gridCol w:w="4830"/>
       </w:tblGrid>
       <w:tr>
         <w:trPr/>
         <w:tc>
           <w:tcPr>
-            <w:tcW w:w="1073" w:type="dxa"/>
+            <w:tcW w:w="1072" w:type="dxa"/>
             <w:tcBorders>
               <w:top w:val="single" w:sz="8" w:space="0" w:color="000000"/>
               <w:left w:val="single" w:sz="8" w:space="0" w:color="000000"/>
@@ -2352,7 +2482,7 @@
         </w:tc>
         <w:tc>
           <w:tcPr>
-            <w:tcW w:w="4612" w:type="dxa"/>
+            <w:tcW w:w="4613" w:type="dxa"/>
             <w:tcBorders>
               <w:top w:val="single" w:sz="8" w:space="0" w:color="000000"/>
               <w:bottom w:val="single" w:sz="8" w:space="0" w:color="000000"/>
@@ -2423,7 +2553,7 @@
         <w:trPr/>
         <w:tc>
           <w:tcPr>
-            <w:tcW w:w="1073" w:type="dxa"/>
+            <w:tcW w:w="1072" w:type="dxa"/>
             <w:tcBorders>
               <w:left w:val="single" w:sz="8" w:space="0" w:color="000000"/>
               <w:bottom w:val="single" w:sz="8" w:space="0" w:color="000000"/>
@@ -2458,7 +2588,7 @@
         </w:tc>
         <w:tc>
           <w:tcPr>
-            <w:tcW w:w="4612" w:type="dxa"/>
+            <w:tcW w:w="4613" w:type="dxa"/>
             <w:tcBorders>
               <w:bottom w:val="single" w:sz="8" w:space="0" w:color="000000"/>
               <w:right w:val="single" w:sz="8" w:space="0" w:color="000000"/>
@@ -2567,15 +2697,15 @@
         <w:tblLook w:val="0600" w:noHBand="1" w:noVBand="1" w:firstColumn="0" w:lastRow="0" w:lastColumn="0" w:firstRow="0"/>
       </w:tblPr>
       <w:tblGrid>
-        <w:gridCol w:w="1073"/>
-        <w:gridCol w:w="4612"/>
+        <w:gridCol w:w="1072"/>
+        <w:gridCol w:w="4613"/>
         <w:gridCol w:w="4830"/>
       </w:tblGrid>
       <w:tr>
         <w:trPr/>
         <w:tc>
           <w:tcPr>
-            <w:tcW w:w="1073" w:type="dxa"/>
+            <w:tcW w:w="1072" w:type="dxa"/>
             <w:tcBorders>
               <w:top w:val="single" w:sz="8" w:space="0" w:color="000000"/>
               <w:left w:val="single" w:sz="8" w:space="0" w:color="000000"/>
@@ -2608,7 +2738,7 @@
         </w:tc>
         <w:tc>
           <w:tcPr>
-            <w:tcW w:w="4612" w:type="dxa"/>
+            <w:tcW w:w="4613" w:type="dxa"/>
             <w:tcBorders>
               <w:top w:val="single" w:sz="8" w:space="0" w:color="000000"/>
               <w:bottom w:val="single" w:sz="8" w:space="0" w:color="000000"/>
@@ -2679,7 +2809,7 @@
         <w:trPr/>
         <w:tc>
           <w:tcPr>
-            <w:tcW w:w="1073" w:type="dxa"/>
+            <w:tcW w:w="1072" w:type="dxa"/>
             <w:tcBorders>
               <w:left w:val="single" w:sz="8" w:space="0" w:color="000000"/>
               <w:bottom w:val="single" w:sz="8" w:space="0" w:color="000000"/>
@@ -2716,7 +2846,7 @@
         </w:tc>
         <w:tc>
           <w:tcPr>
-            <w:tcW w:w="4612" w:type="dxa"/>
+            <w:tcW w:w="4613" w:type="dxa"/>
             <w:tcBorders>
               <w:bottom w:val="single" w:sz="8" w:space="0" w:color="000000"/>
               <w:right w:val="single" w:sz="8" w:space="0" w:color="000000"/>
@@ -2821,15 +2951,15 @@
         <w:tblLook w:val="0600" w:noHBand="1" w:noVBand="1" w:firstColumn="0" w:lastRow="0" w:lastColumn="0" w:firstRow="0"/>
       </w:tblPr>
       <w:tblGrid>
-        <w:gridCol w:w="1073"/>
-        <w:gridCol w:w="4612"/>
+        <w:gridCol w:w="1072"/>
+        <w:gridCol w:w="4613"/>
         <w:gridCol w:w="4830"/>
       </w:tblGrid>
       <w:tr>
         <w:trPr/>
         <w:tc>
           <w:tcPr>
-            <w:tcW w:w="1073" w:type="dxa"/>
+            <w:tcW w:w="1072" w:type="dxa"/>
             <w:tcBorders>
               <w:top w:val="single" w:sz="8" w:space="0" w:color="000000"/>
               <w:left w:val="single" w:sz="8" w:space="0" w:color="000000"/>
@@ -2862,7 +2992,7 @@
         </w:tc>
         <w:tc>
           <w:tcPr>
-            <w:tcW w:w="4612" w:type="dxa"/>
+            <w:tcW w:w="4613" w:type="dxa"/>
             <w:tcBorders>
               <w:top w:val="single" w:sz="8" w:space="0" w:color="000000"/>
               <w:bottom w:val="single" w:sz="8" w:space="0" w:color="000000"/>
@@ -2933,7 +3063,7 @@
         <w:trPr/>
         <w:tc>
           <w:tcPr>
-            <w:tcW w:w="1073" w:type="dxa"/>
+            <w:tcW w:w="1072" w:type="dxa"/>
             <w:tcBorders>
               <w:left w:val="single" w:sz="8" w:space="0" w:color="000000"/>
               <w:bottom w:val="single" w:sz="8" w:space="0" w:color="000000"/>
@@ -2970,7 +3100,7 @@
         </w:tc>
         <w:tc>
           <w:tcPr>
-            <w:tcW w:w="4612" w:type="dxa"/>
+            <w:tcW w:w="4613" w:type="dxa"/>
             <w:tcBorders>
               <w:bottom w:val="single" w:sz="8" w:space="0" w:color="000000"/>
               <w:right w:val="single" w:sz="8" w:space="0" w:color="000000"/>
@@ -3075,15 +3205,15 @@
         <w:tblLook w:val="0600" w:noHBand="1" w:noVBand="1" w:firstColumn="0" w:lastRow="0" w:lastColumn="0" w:firstRow="0"/>
       </w:tblPr>
       <w:tblGrid>
-        <w:gridCol w:w="1073"/>
-        <w:gridCol w:w="4612"/>
+        <w:gridCol w:w="1072"/>
+        <w:gridCol w:w="4613"/>
         <w:gridCol w:w="4830"/>
       </w:tblGrid>
       <w:tr>
         <w:trPr/>
         <w:tc>
           <w:tcPr>
-            <w:tcW w:w="1073" w:type="dxa"/>
+            <w:tcW w:w="1072" w:type="dxa"/>
             <w:tcBorders>
               <w:top w:val="single" w:sz="8" w:space="0" w:color="000000"/>
               <w:left w:val="single" w:sz="8" w:space="0" w:color="000000"/>
@@ -3116,7 +3246,7 @@
         </w:tc>
         <w:tc>
           <w:tcPr>
-            <w:tcW w:w="4612" w:type="dxa"/>
+            <w:tcW w:w="4613" w:type="dxa"/>
             <w:tcBorders>
               <w:top w:val="single" w:sz="8" w:space="0" w:color="000000"/>
               <w:bottom w:val="single" w:sz="8" w:space="0" w:color="000000"/>
@@ -3187,7 +3317,7 @@
         <w:trPr/>
         <w:tc>
           <w:tcPr>
-            <w:tcW w:w="1073" w:type="dxa"/>
+            <w:tcW w:w="1072" w:type="dxa"/>
             <w:tcBorders>
               <w:left w:val="single" w:sz="8" w:space="0" w:color="000000"/>
               <w:bottom w:val="single" w:sz="8" w:space="0" w:color="000000"/>
@@ -3224,7 +3354,7 @@
         </w:tc>
         <w:tc>
           <w:tcPr>
-            <w:tcW w:w="4612" w:type="dxa"/>
+            <w:tcW w:w="4613" w:type="dxa"/>
             <w:tcBorders>
               <w:bottom w:val="single" w:sz="8" w:space="0" w:color="000000"/>
               <w:right w:val="single" w:sz="8" w:space="0" w:color="000000"/>
@@ -3329,15 +3459,15 @@
         <w:tblLook w:val="0600" w:noHBand="1" w:noVBand="1" w:firstColumn="0" w:lastRow="0" w:lastColumn="0" w:firstRow="0"/>
       </w:tblPr>
       <w:tblGrid>
-        <w:gridCol w:w="1073"/>
-        <w:gridCol w:w="4612"/>
+        <w:gridCol w:w="1072"/>
+        <w:gridCol w:w="4613"/>
         <w:gridCol w:w="4830"/>
       </w:tblGrid>
       <w:tr>
         <w:trPr/>
         <w:tc>
           <w:tcPr>
-            <w:tcW w:w="1073" w:type="dxa"/>
+            <w:tcW w:w="1072" w:type="dxa"/>
             <w:tcBorders>
               <w:top w:val="single" w:sz="8" w:space="0" w:color="000000"/>
               <w:left w:val="single" w:sz="8" w:space="0" w:color="000000"/>
@@ -3370,7 +3500,7 @@
         </w:tc>
         <w:tc>
           <w:tcPr>
-            <w:tcW w:w="4612" w:type="dxa"/>
+            <w:tcW w:w="4613" w:type="dxa"/>
             <w:tcBorders>
               <w:top w:val="single" w:sz="8" w:space="0" w:color="000000"/>
               <w:bottom w:val="single" w:sz="8" w:space="0" w:color="000000"/>
@@ -3441,7 +3571,7 @@
         <w:trPr/>
         <w:tc>
           <w:tcPr>
-            <w:tcW w:w="1073" w:type="dxa"/>
+            <w:tcW w:w="1072" w:type="dxa"/>
             <w:tcBorders>
               <w:left w:val="single" w:sz="8" w:space="0" w:color="000000"/>
               <w:bottom w:val="single" w:sz="8" w:space="0" w:color="000000"/>
@@ -3476,7 +3606,7 @@
         </w:tc>
         <w:tc>
           <w:tcPr>
-            <w:tcW w:w="4612" w:type="dxa"/>
+            <w:tcW w:w="4613" w:type="dxa"/>
             <w:tcBorders>
               <w:bottom w:val="single" w:sz="8" w:space="0" w:color="000000"/>
               <w:right w:val="single" w:sz="8" w:space="0" w:color="000000"/>
@@ -3572,15 +3702,15 @@
         <w:tblLook w:val="0600" w:noHBand="1" w:noVBand="1" w:firstColumn="0" w:lastRow="0" w:lastColumn="0" w:firstRow="0"/>
       </w:tblPr>
       <w:tblGrid>
-        <w:gridCol w:w="1073"/>
-        <w:gridCol w:w="4612"/>
+        <w:gridCol w:w="1072"/>
+        <w:gridCol w:w="4613"/>
         <w:gridCol w:w="4830"/>
       </w:tblGrid>
       <w:tr>
         <w:trPr/>
         <w:tc>
           <w:tcPr>
-            <w:tcW w:w="1073" w:type="dxa"/>
+            <w:tcW w:w="1072" w:type="dxa"/>
             <w:tcBorders>
               <w:top w:val="single" w:sz="8" w:space="0" w:color="000000"/>
               <w:left w:val="single" w:sz="8" w:space="0" w:color="000000"/>
@@ -3613,7 +3743,7 @@
         </w:tc>
         <w:tc>
           <w:tcPr>
-            <w:tcW w:w="4612" w:type="dxa"/>
+            <w:tcW w:w="4613" w:type="dxa"/>
             <w:tcBorders>
               <w:top w:val="single" w:sz="8" w:space="0" w:color="000000"/>
               <w:bottom w:val="single" w:sz="8" w:space="0" w:color="000000"/>
@@ -3684,7 +3814,7 @@
         <w:trPr/>
         <w:tc>
           <w:tcPr>
-            <w:tcW w:w="1073" w:type="dxa"/>
+            <w:tcW w:w="1072" w:type="dxa"/>
             <w:tcBorders>
               <w:left w:val="single" w:sz="8" w:space="0" w:color="000000"/>
               <w:bottom w:val="single" w:sz="8" w:space="0" w:color="000000"/>
@@ -3721,7 +3851,7 @@
         </w:tc>
         <w:tc>
           <w:tcPr>
-            <w:tcW w:w="4612" w:type="dxa"/>
+            <w:tcW w:w="4613" w:type="dxa"/>
             <w:tcBorders>
               <w:bottom w:val="single" w:sz="8" w:space="0" w:color="000000"/>
               <w:right w:val="single" w:sz="8" w:space="0" w:color="000000"/>
@@ -3817,15 +3947,15 @@
         <w:tblLook w:val="0600" w:noHBand="1" w:noVBand="1" w:firstColumn="0" w:lastRow="0" w:lastColumn="0" w:firstRow="0"/>
       </w:tblPr>
       <w:tblGrid>
-        <w:gridCol w:w="1073"/>
-        <w:gridCol w:w="4612"/>
+        <w:gridCol w:w="1072"/>
+        <w:gridCol w:w="4613"/>
         <w:gridCol w:w="4830"/>
       </w:tblGrid>
       <w:tr>
         <w:trPr/>
         <w:tc>
           <w:tcPr>
-            <w:tcW w:w="1073" w:type="dxa"/>
+            <w:tcW w:w="1072" w:type="dxa"/>
             <w:tcBorders>
               <w:top w:val="single" w:sz="8" w:space="0" w:color="000000"/>
               <w:left w:val="single" w:sz="8" w:space="0" w:color="000000"/>
@@ -3858,7 +3988,7 @@
         </w:tc>
         <w:tc>
           <w:tcPr>
-            <w:tcW w:w="4612" w:type="dxa"/>
+            <w:tcW w:w="4613" w:type="dxa"/>
             <w:tcBorders>
               <w:top w:val="single" w:sz="8" w:space="0" w:color="000000"/>
               <w:bottom w:val="single" w:sz="8" w:space="0" w:color="000000"/>
@@ -3929,7 +4059,7 @@
         <w:trPr/>
         <w:tc>
           <w:tcPr>
-            <w:tcW w:w="1073" w:type="dxa"/>
+            <w:tcW w:w="1072" w:type="dxa"/>
             <w:tcBorders>
               <w:left w:val="single" w:sz="8" w:space="0" w:color="000000"/>
               <w:bottom w:val="single" w:sz="8" w:space="0" w:color="000000"/>
@@ -3964,7 +4094,7 @@
         </w:tc>
         <w:tc>
           <w:tcPr>
-            <w:tcW w:w="4612" w:type="dxa"/>
+            <w:tcW w:w="4613" w:type="dxa"/>
             <w:tcBorders>
               <w:bottom w:val="single" w:sz="8" w:space="0" w:color="000000"/>
               <w:right w:val="single" w:sz="8" w:space="0" w:color="000000"/>
@@ -4076,15 +4206,15 @@
         <w:tblLook w:val="0600" w:noHBand="1" w:noVBand="1" w:firstColumn="0" w:lastRow="0" w:lastColumn="0" w:firstRow="0"/>
       </w:tblPr>
       <w:tblGrid>
-        <w:gridCol w:w="1073"/>
-        <w:gridCol w:w="4612"/>
+        <w:gridCol w:w="1072"/>
+        <w:gridCol w:w="4613"/>
         <w:gridCol w:w="4830"/>
       </w:tblGrid>
       <w:tr>
         <w:trPr/>
         <w:tc>
           <w:tcPr>
-            <w:tcW w:w="1073" w:type="dxa"/>
+            <w:tcW w:w="1072" w:type="dxa"/>
             <w:tcBorders>
               <w:top w:val="single" w:sz="8" w:space="0" w:color="000000"/>
               <w:left w:val="single" w:sz="8" w:space="0" w:color="000000"/>
@@ -4117,7 +4247,7 @@
         </w:tc>
         <w:tc>
           <w:tcPr>
-            <w:tcW w:w="4612" w:type="dxa"/>
+            <w:tcW w:w="4613" w:type="dxa"/>
             <w:tcBorders>
               <w:top w:val="single" w:sz="8" w:space="0" w:color="000000"/>
               <w:bottom w:val="single" w:sz="8" w:space="0" w:color="000000"/>
@@ -4188,7 +4318,7 @@
         <w:trPr/>
         <w:tc>
           <w:tcPr>
-            <w:tcW w:w="1073" w:type="dxa"/>
+            <w:tcW w:w="1072" w:type="dxa"/>
             <w:tcBorders>
               <w:left w:val="single" w:sz="8" w:space="0" w:color="000000"/>
               <w:bottom w:val="single" w:sz="8" w:space="0" w:color="000000"/>
@@ -4225,7 +4355,7 @@
         </w:tc>
         <w:tc>
           <w:tcPr>
-            <w:tcW w:w="4612" w:type="dxa"/>
+            <w:tcW w:w="4613" w:type="dxa"/>
             <w:tcBorders>
               <w:bottom w:val="single" w:sz="8" w:space="0" w:color="000000"/>
               <w:right w:val="single" w:sz="8" w:space="0" w:color="000000"/>
@@ -4297,7 +4427,7 @@
         <w:trPr/>
         <w:tc>
           <w:tcPr>
-            <w:tcW w:w="1073" w:type="dxa"/>
+            <w:tcW w:w="1072" w:type="dxa"/>
             <w:tcBorders>
               <w:left w:val="single" w:sz="8" w:space="0" w:color="000000"/>
               <w:bottom w:val="single" w:sz="8" w:space="0" w:color="000000"/>
@@ -4331,7 +4461,7 @@
         </w:tc>
         <w:tc>
           <w:tcPr>
-            <w:tcW w:w="4612" w:type="dxa"/>
+            <w:tcW w:w="4613" w:type="dxa"/>
             <w:tcBorders>
               <w:bottom w:val="single" w:sz="8" w:space="0" w:color="000000"/>
               <w:right w:val="single" w:sz="8" w:space="0" w:color="000000"/>
@@ -4443,15 +4573,15 @@
         <w:tblLook w:val="0600" w:noHBand="1" w:noVBand="1" w:firstColumn="0" w:lastRow="0" w:lastColumn="0" w:firstRow="0"/>
       </w:tblPr>
       <w:tblGrid>
-        <w:gridCol w:w="1073"/>
-        <w:gridCol w:w="4612"/>
+        <w:gridCol w:w="1072"/>
+        <w:gridCol w:w="4613"/>
         <w:gridCol w:w="4830"/>
       </w:tblGrid>
       <w:tr>
         <w:trPr/>
         <w:tc>
           <w:tcPr>
-            <w:tcW w:w="1073" w:type="dxa"/>
+            <w:tcW w:w="1072" w:type="dxa"/>
             <w:tcBorders>
               <w:top w:val="single" w:sz="8" w:space="0" w:color="000000"/>
               <w:left w:val="single" w:sz="8" w:space="0" w:color="000000"/>
@@ -4484,7 +4614,7 @@
         </w:tc>
         <w:tc>
           <w:tcPr>
-            <w:tcW w:w="4612" w:type="dxa"/>
+            <w:tcW w:w="4613" w:type="dxa"/>
             <w:tcBorders>
               <w:top w:val="single" w:sz="8" w:space="0" w:color="000000"/>
               <w:bottom w:val="single" w:sz="8" w:space="0" w:color="000000"/>
@@ -4555,7 +4685,7 @@
         <w:trPr/>
         <w:tc>
           <w:tcPr>
-            <w:tcW w:w="1073" w:type="dxa"/>
+            <w:tcW w:w="1072" w:type="dxa"/>
             <w:tcBorders>
               <w:left w:val="single" w:sz="8" w:space="0" w:color="000000"/>
               <w:bottom w:val="single" w:sz="8" w:space="0" w:color="000000"/>
@@ -4592,7 +4722,7 @@
         </w:tc>
         <w:tc>
           <w:tcPr>
-            <w:tcW w:w="4612" w:type="dxa"/>
+            <w:tcW w:w="4613" w:type="dxa"/>
             <w:tcBorders>
               <w:bottom w:val="single" w:sz="8" w:space="0" w:color="000000"/>
               <w:right w:val="single" w:sz="8" w:space="0" w:color="000000"/>
@@ -4669,7 +4799,7 @@
         <w:trPr/>
         <w:tc>
           <w:tcPr>
-            <w:tcW w:w="1073" w:type="dxa"/>
+            <w:tcW w:w="1072" w:type="dxa"/>
             <w:tcBorders>
               <w:left w:val="single" w:sz="8" w:space="0" w:color="000000"/>
               <w:bottom w:val="single" w:sz="8" w:space="0" w:color="000000"/>
@@ -4703,7 +4833,7 @@
         </w:tc>
         <w:tc>
           <w:tcPr>
-            <w:tcW w:w="4612" w:type="dxa"/>
+            <w:tcW w:w="4613" w:type="dxa"/>
             <w:tcBorders>
               <w:bottom w:val="single" w:sz="8" w:space="0" w:color="000000"/>
               <w:right w:val="single" w:sz="8" w:space="0" w:color="000000"/>
@@ -4815,15 +4945,15 @@
         <w:tblLook w:val="0600" w:noHBand="1" w:noVBand="1" w:firstColumn="0" w:lastRow="0" w:lastColumn="0" w:firstRow="0"/>
       </w:tblPr>
       <w:tblGrid>
-        <w:gridCol w:w="1073"/>
-        <w:gridCol w:w="4612"/>
+        <w:gridCol w:w="1072"/>
+        <w:gridCol w:w="4613"/>
         <w:gridCol w:w="4830"/>
       </w:tblGrid>
       <w:tr>
         <w:trPr/>
         <w:tc>
           <w:tcPr>
-            <w:tcW w:w="1073" w:type="dxa"/>
+            <w:tcW w:w="1072" w:type="dxa"/>
             <w:tcBorders>
               <w:top w:val="single" w:sz="8" w:space="0" w:color="000000"/>
               <w:left w:val="single" w:sz="8" w:space="0" w:color="000000"/>
@@ -4856,7 +4986,7 @@
         </w:tc>
         <w:tc>
           <w:tcPr>
-            <w:tcW w:w="4612" w:type="dxa"/>
+            <w:tcW w:w="4613" w:type="dxa"/>
             <w:tcBorders>
               <w:top w:val="single" w:sz="8" w:space="0" w:color="000000"/>
               <w:bottom w:val="single" w:sz="8" w:space="0" w:color="000000"/>
@@ -4927,7 +5057,7 @@
         <w:trPr/>
         <w:tc>
           <w:tcPr>
-            <w:tcW w:w="1073" w:type="dxa"/>
+            <w:tcW w:w="1072" w:type="dxa"/>
             <w:tcBorders>
               <w:left w:val="single" w:sz="8" w:space="0" w:color="000000"/>
               <w:bottom w:val="single" w:sz="8" w:space="0" w:color="000000"/>
@@ -4964,7 +5094,7 @@
         </w:tc>
         <w:tc>
           <w:tcPr>
-            <w:tcW w:w="4612" w:type="dxa"/>
+            <w:tcW w:w="4613" w:type="dxa"/>
             <w:tcBorders>
               <w:bottom w:val="single" w:sz="8" w:space="0" w:color="000000"/>
               <w:right w:val="single" w:sz="8" w:space="0" w:color="000000"/>
@@ -5040,7 +5170,7 @@
         <w:trPr/>
         <w:tc>
           <w:tcPr>
-            <w:tcW w:w="1073" w:type="dxa"/>
+            <w:tcW w:w="1072" w:type="dxa"/>
             <w:tcBorders>
               <w:left w:val="single" w:sz="8" w:space="0" w:color="000000"/>
               <w:bottom w:val="single" w:sz="8" w:space="0" w:color="000000"/>
@@ -5074,7 +5204,7 @@
         </w:tc>
         <w:tc>
           <w:tcPr>
-            <w:tcW w:w="4612" w:type="dxa"/>
+            <w:tcW w:w="4613" w:type="dxa"/>
             <w:tcBorders>
               <w:bottom w:val="single" w:sz="8" w:space="0" w:color="000000"/>
               <w:right w:val="single" w:sz="8" w:space="0" w:color="000000"/>
@@ -5186,15 +5316,15 @@
         <w:tblLook w:val="0600" w:noHBand="1" w:noVBand="1" w:firstColumn="0" w:lastRow="0" w:lastColumn="0" w:firstRow="0"/>
       </w:tblPr>
       <w:tblGrid>
-        <w:gridCol w:w="1073"/>
-        <w:gridCol w:w="4612"/>
+        <w:gridCol w:w="1072"/>
+        <w:gridCol w:w="4613"/>
         <w:gridCol w:w="4830"/>
       </w:tblGrid>
       <w:tr>
         <w:trPr/>
         <w:tc>
           <w:tcPr>
-            <w:tcW w:w="1073" w:type="dxa"/>
+            <w:tcW w:w="1072" w:type="dxa"/>
             <w:tcBorders>
               <w:top w:val="single" w:sz="8" w:space="0" w:color="000000"/>
               <w:left w:val="single" w:sz="8" w:space="0" w:color="000000"/>
@@ -5227,7 +5357,7 @@
         </w:tc>
         <w:tc>
           <w:tcPr>
-            <w:tcW w:w="4612" w:type="dxa"/>
+            <w:tcW w:w="4613" w:type="dxa"/>
             <w:tcBorders>
               <w:top w:val="single" w:sz="8" w:space="0" w:color="000000"/>
               <w:bottom w:val="single" w:sz="8" w:space="0" w:color="000000"/>
@@ -5298,7 +5428,7 @@
         <w:trPr/>
         <w:tc>
           <w:tcPr>
-            <w:tcW w:w="1073" w:type="dxa"/>
+            <w:tcW w:w="1072" w:type="dxa"/>
             <w:tcBorders>
               <w:left w:val="single" w:sz="8" w:space="0" w:color="000000"/>
               <w:bottom w:val="single" w:sz="8" w:space="0" w:color="000000"/>
@@ -5335,7 +5465,7 @@
         </w:tc>
         <w:tc>
           <w:tcPr>
-            <w:tcW w:w="4612" w:type="dxa"/>
+            <w:tcW w:w="4613" w:type="dxa"/>
             <w:tcBorders>
               <w:bottom w:val="single" w:sz="8" w:space="0" w:color="000000"/>
               <w:right w:val="single" w:sz="8" w:space="0" w:color="000000"/>
@@ -5411,7 +5541,7 @@
         <w:trPr/>
         <w:tc>
           <w:tcPr>
-            <w:tcW w:w="1073" w:type="dxa"/>
+            <w:tcW w:w="1072" w:type="dxa"/>
             <w:tcBorders>
               <w:left w:val="single" w:sz="8" w:space="0" w:color="000000"/>
               <w:bottom w:val="single" w:sz="8" w:space="0" w:color="000000"/>
@@ -5445,7 +5575,7 @@
         </w:tc>
         <w:tc>
           <w:tcPr>
-            <w:tcW w:w="4612" w:type="dxa"/>
+            <w:tcW w:w="4613" w:type="dxa"/>
             <w:tcBorders>
               <w:bottom w:val="single" w:sz="8" w:space="0" w:color="000000"/>
               <w:right w:val="single" w:sz="8" w:space="0" w:color="000000"/>
@@ -5547,19 +5677,7 @@
         <w:rPr>
           <w:color w:val="C9211E"/>
         </w:rPr>
-        <w:t xml:space="preserve">Eccezione </w:t>
-      </w:r>
-      <w:r>
-        <w:rPr>
-          <w:color w:val="C9211E"/>
-        </w:rPr>
-        <w:t>6</w:t>
-      </w:r>
-      <w:r>
-        <w:rPr>
-          <w:color w:val="C9211E"/>
-        </w:rPr>
-        <w:t>a</w:t>
+        <w:t>Eccezione 6a</w:t>
       </w:r>
     </w:p>
     <w:tbl>
@@ -5578,15 +5696,15 @@
         <w:tblLook w:val="0600" w:noHBand="1" w:noVBand="1" w:firstColumn="0" w:lastRow="0" w:lastColumn="0" w:firstRow="0"/>
       </w:tblPr>
       <w:tblGrid>
-        <w:gridCol w:w="1073"/>
-        <w:gridCol w:w="4612"/>
+        <w:gridCol w:w="1072"/>
+        <w:gridCol w:w="4613"/>
         <w:gridCol w:w="4830"/>
       </w:tblGrid>
       <w:tr>
         <w:trPr/>
         <w:tc>
           <w:tcPr>
-            <w:tcW w:w="1073" w:type="dxa"/>
+            <w:tcW w:w="1072" w:type="dxa"/>
             <w:tcBorders>
               <w:top w:val="single" w:sz="8" w:space="0" w:color="000000"/>
               <w:left w:val="single" w:sz="8" w:space="0" w:color="000000"/>
@@ -5619,7 +5737,7 @@
         </w:tc>
         <w:tc>
           <w:tcPr>
-            <w:tcW w:w="4612" w:type="dxa"/>
+            <w:tcW w:w="4613" w:type="dxa"/>
             <w:tcBorders>
               <w:top w:val="single" w:sz="8" w:space="0" w:color="000000"/>
               <w:bottom w:val="single" w:sz="8" w:space="0" w:color="000000"/>
@@ -5690,7 +5808,7 @@
         <w:trPr/>
         <w:tc>
           <w:tcPr>
-            <w:tcW w:w="1073" w:type="dxa"/>
+            <w:tcW w:w="1072" w:type="dxa"/>
             <w:tcBorders>
               <w:left w:val="single" w:sz="8" w:space="0" w:color="000000"/>
               <w:bottom w:val="single" w:sz="8" w:space="0" w:color="000000"/>
@@ -5719,22 +5837,13 @@
                 <w:szCs w:val="24"/>
                 <w:lang w:val="it-IT" w:eastAsia="zh-CN" w:bidi="hi-IN"/>
               </w:rPr>
-              <w:t>6</w:t>
-            </w:r>
-            <w:r>
-              <w:rPr>
-                <w:kern w:val="0"/>
-                <w:sz w:val="24"/>
-                <w:szCs w:val="24"/>
-                <w:lang w:val="it-IT" w:eastAsia="zh-CN" w:bidi="hi-IN"/>
-              </w:rPr>
-              <w:t>a.1</w:t>
-            </w:r>
-          </w:p>
-        </w:tc>
-        <w:tc>
-          <w:tcPr>
-            <w:tcW w:w="4612" w:type="dxa"/>
+              <w:t>6a.1</w:t>
+            </w:r>
+          </w:p>
+        </w:tc>
+        <w:tc>
+          <w:tcPr>
+            <w:tcW w:w="4613" w:type="dxa"/>
             <w:tcBorders>
               <w:bottom w:val="single" w:sz="8" w:space="0" w:color="000000"/>
               <w:right w:val="single" w:sz="8" w:space="0" w:color="000000"/>
@@ -5806,7 +5915,7 @@
         <w:trPr/>
         <w:tc>
           <w:tcPr>
-            <w:tcW w:w="1073" w:type="dxa"/>
+            <w:tcW w:w="1072" w:type="dxa"/>
             <w:tcBorders>
               <w:left w:val="single" w:sz="8" w:space="0" w:color="000000"/>
               <w:bottom w:val="single" w:sz="8" w:space="0" w:color="000000"/>
@@ -5840,7 +5949,7 @@
         </w:tc>
         <w:tc>
           <w:tcPr>
-            <w:tcW w:w="4612" w:type="dxa"/>
+            <w:tcW w:w="4613" w:type="dxa"/>
             <w:tcBorders>
               <w:bottom w:val="single" w:sz="8" w:space="0" w:color="000000"/>
               <w:right w:val="single" w:sz="8" w:space="0" w:color="000000"/>
@@ -5869,46 +5978,7 @@
                 <w:highlight w:val="white"/>
                 <w:lang w:val="it-IT" w:eastAsia="zh-CN" w:bidi="hi-IN"/>
               </w:rPr>
-              <w:t xml:space="preserve">Ritorna al passo </w:t>
-            </w:r>
-            <w:r>
-              <w:rPr>
-                <w:rFonts w:eastAsia="Oxygen" w:cs="Oxygen" w:ascii="Oxygen;sans-serif" w:hAnsi="Oxygen;sans-serif"/>
-                <w:i/>
-                <w:color w:val="000000"/>
-                <w:kern w:val="0"/>
-                <w:sz w:val="24"/>
-                <w:szCs w:val="24"/>
-                <w:highlight w:val="white"/>
-                <w:lang w:val="it-IT" w:eastAsia="zh-CN" w:bidi="hi-IN"/>
-              </w:rPr>
-              <w:t>6</w:t>
-            </w:r>
-            <w:r>
-              <w:rPr>
-                <w:rFonts w:eastAsia="Oxygen" w:cs="Oxygen" w:ascii="Oxygen;sans-serif" w:hAnsi="Oxygen;sans-serif"/>
-                <w:i/>
-                <w:color w:val="000000"/>
-                <w:kern w:val="0"/>
-                <w:sz w:val="24"/>
-                <w:szCs w:val="24"/>
-                <w:highlight w:val="white"/>
-                <w:lang w:val="it-IT" w:eastAsia="zh-CN" w:bidi="hi-IN"/>
-              </w:rPr>
-              <w:t xml:space="preserve">, scegliendo un altro </w:t>
-            </w:r>
-            <w:r>
-              <w:rPr>
-                <w:rFonts w:eastAsia="Oxygen" w:cs="Oxygen" w:ascii="Oxygen;sans-serif" w:hAnsi="Oxygen;sans-serif"/>
-                <w:i/>
-                <w:color w:val="000000"/>
-                <w:kern w:val="0"/>
-                <w:sz w:val="24"/>
-                <w:szCs w:val="24"/>
-                <w:highlight w:val="white"/>
-                <w:lang w:val="it-IT" w:eastAsia="zh-CN" w:bidi="hi-IN"/>
-              </w:rPr>
-              <w:t>compito</w:t>
+              <w:t>Ritorna al passo 6, scegliendo un altro compito</w:t>
             </w:r>
           </w:p>
         </w:tc>
@@ -5981,19 +6051,7 @@
         <w:rPr>
           <w:color w:val="C9211E"/>
         </w:rPr>
-        <w:t xml:space="preserve">Eccezione </w:t>
-      </w:r>
-      <w:r>
-        <w:rPr>
-          <w:color w:val="C9211E"/>
-        </w:rPr>
-        <w:t>7</w:t>
-      </w:r>
-      <w:r>
-        <w:rPr>
-          <w:color w:val="C9211E"/>
-        </w:rPr>
-        <w:t>a</w:t>
+        <w:t>Eccezione 7a</w:t>
       </w:r>
     </w:p>
     <w:tbl>
@@ -6012,15 +6070,15 @@
         <w:tblLook w:val="0600" w:noHBand="1" w:noVBand="1" w:firstColumn="0" w:lastRow="0" w:lastColumn="0" w:firstRow="0"/>
       </w:tblPr>
       <w:tblGrid>
-        <w:gridCol w:w="1073"/>
-        <w:gridCol w:w="4612"/>
+        <w:gridCol w:w="1072"/>
+        <w:gridCol w:w="4613"/>
         <w:gridCol w:w="4830"/>
       </w:tblGrid>
       <w:tr>
         <w:trPr/>
         <w:tc>
           <w:tcPr>
-            <w:tcW w:w="1073" w:type="dxa"/>
+            <w:tcW w:w="1072" w:type="dxa"/>
             <w:tcBorders>
               <w:top w:val="single" w:sz="8" w:space="0" w:color="000000"/>
               <w:left w:val="single" w:sz="8" w:space="0" w:color="000000"/>
@@ -6053,7 +6111,7 @@
         </w:tc>
         <w:tc>
           <w:tcPr>
-            <w:tcW w:w="4612" w:type="dxa"/>
+            <w:tcW w:w="4613" w:type="dxa"/>
             <w:tcBorders>
               <w:top w:val="single" w:sz="8" w:space="0" w:color="000000"/>
               <w:bottom w:val="single" w:sz="8" w:space="0" w:color="000000"/>
@@ -6124,7 +6182,7 @@
         <w:trPr/>
         <w:tc>
           <w:tcPr>
-            <w:tcW w:w="1073" w:type="dxa"/>
+            <w:tcW w:w="1072" w:type="dxa"/>
             <w:tcBorders>
               <w:left w:val="single" w:sz="8" w:space="0" w:color="000000"/>
               <w:bottom w:val="single" w:sz="8" w:space="0" w:color="000000"/>
@@ -6153,22 +6211,13 @@
                 <w:szCs w:val="24"/>
                 <w:lang w:val="it-IT" w:eastAsia="zh-CN" w:bidi="hi-IN"/>
               </w:rPr>
-              <w:t>7</w:t>
-            </w:r>
-            <w:r>
-              <w:rPr>
-                <w:kern w:val="0"/>
-                <w:sz w:val="24"/>
-                <w:szCs w:val="24"/>
-                <w:lang w:val="it-IT" w:eastAsia="zh-CN" w:bidi="hi-IN"/>
-              </w:rPr>
-              <w:t>a.1</w:t>
-            </w:r>
-          </w:p>
-        </w:tc>
-        <w:tc>
-          <w:tcPr>
-            <w:tcW w:w="4612" w:type="dxa"/>
+              <w:t>7a.1</w:t>
+            </w:r>
+          </w:p>
+        </w:tc>
+        <w:tc>
+          <w:tcPr>
+            <w:tcW w:w="4613" w:type="dxa"/>
             <w:tcBorders>
               <w:bottom w:val="single" w:sz="8" w:space="0" w:color="000000"/>
               <w:right w:val="single" w:sz="8" w:space="0" w:color="000000"/>
@@ -6244,7 +6293,7 @@
         <w:trPr/>
         <w:tc>
           <w:tcPr>
-            <w:tcW w:w="1073" w:type="dxa"/>
+            <w:tcW w:w="1072" w:type="dxa"/>
             <w:tcBorders>
               <w:left w:val="single" w:sz="8" w:space="0" w:color="000000"/>
               <w:bottom w:val="single" w:sz="8" w:space="0" w:color="000000"/>
@@ -6278,7 +6327,7 @@
         </w:tc>
         <w:tc>
           <w:tcPr>
-            <w:tcW w:w="4612" w:type="dxa"/>
+            <w:tcW w:w="4613" w:type="dxa"/>
             <w:tcBorders>
               <w:bottom w:val="single" w:sz="8" w:space="0" w:color="000000"/>
               <w:right w:val="single" w:sz="8" w:space="0" w:color="000000"/>
@@ -6307,46 +6356,7 @@
                 <w:highlight w:val="white"/>
                 <w:lang w:val="it-IT" w:eastAsia="zh-CN" w:bidi="hi-IN"/>
               </w:rPr>
-              <w:t xml:space="preserve">Ritorna al passo </w:t>
-            </w:r>
-            <w:r>
-              <w:rPr>
-                <w:rFonts w:eastAsia="Oxygen" w:cs="Oxygen" w:ascii="Oxygen;sans-serif" w:hAnsi="Oxygen;sans-serif"/>
-                <w:i/>
-                <w:color w:val="000000"/>
-                <w:kern w:val="0"/>
-                <w:sz w:val="24"/>
-                <w:szCs w:val="24"/>
-                <w:highlight w:val="white"/>
-                <w:lang w:val="it-IT" w:eastAsia="zh-CN" w:bidi="hi-IN"/>
-              </w:rPr>
-              <w:t>7</w:t>
-            </w:r>
-            <w:r>
-              <w:rPr>
-                <w:rFonts w:eastAsia="Oxygen" w:cs="Oxygen" w:ascii="Oxygen;sans-serif" w:hAnsi="Oxygen;sans-serif"/>
-                <w:i/>
-                <w:color w:val="000000"/>
-                <w:kern w:val="0"/>
-                <w:sz w:val="24"/>
-                <w:szCs w:val="24"/>
-                <w:highlight w:val="white"/>
-                <w:lang w:val="it-IT" w:eastAsia="zh-CN" w:bidi="hi-IN"/>
-              </w:rPr>
-              <w:t xml:space="preserve">, scegliendo un altro </w:t>
-            </w:r>
-            <w:r>
-              <w:rPr>
-                <w:rFonts w:eastAsia="Oxygen" w:cs="Oxygen" w:ascii="Oxygen;sans-serif" w:hAnsi="Oxygen;sans-serif"/>
-                <w:i/>
-                <w:color w:val="000000"/>
-                <w:kern w:val="0"/>
-                <w:sz w:val="24"/>
-                <w:szCs w:val="24"/>
-                <w:highlight w:val="white"/>
-                <w:lang w:val="it-IT" w:eastAsia="zh-CN" w:bidi="hi-IN"/>
-              </w:rPr>
-              <w:t>compito</w:t>
+              <w:t>Ritorna al passo 7, scegliendo un altro compito</w:t>
             </w:r>
           </w:p>
         </w:tc>

</xml_diff>